<commit_message>
feat: Add comprehensive blog system with admin panel and enhanced UI components
- Add dynamic blog listing and individual blog post pages
- Implement admin panel with blog creation, editing, and management
- Add new pages: ask-sunith, connect, my-story, the-journey, blogs
- Enhanced UI components including improved hero, navigation, and Seven Summits tracker
- Add file upload API and editor components for content management
- Update project dependencies and configuration
- Fix syntax errors and some React linting issues

🤖 Generated with [Claude Code](https://claude.ai/code)

Co-Authored-By: Claude <noreply@anthropic.com>
</commit_message>
<xml_diff>
--- a/Blogs/Why the Seven Summits? A Journey of Purpose, Passion, and Perseverance.docx
+++ b/Blogs/Why the Seven Summits? A Journey of Purpose, Passion, and Perseverance.docx
@@ -236,7 +236,16 @@
     <w:p/>
     <w:p>
       <w:r>
-        <w:t>But I know I’m not done.</w:t>
+        <w:t>But I know</w:t>
+      </w:r>
+      <w:r>
+        <w:t>,</w:t>
+      </w:r>
+      <w:r>
+        <w:t xml:space="preserve"> I’m not done</w:t>
+      </w:r>
+      <w:r>
+        <w:t>!</w:t>
       </w:r>
     </w:p>
     <w:p/>

</xml_diff>